<commit_message>
Dokumente erstellt und hinzugefügt
</commit_message>
<xml_diff>
--- a/swe-iot/docs/it002/DailyScrumMeeting.docx
+++ b/swe-iot/docs/it002/DailyScrumMeeting.docx
@@ -24,7 +24,13 @@
         <w:rPr>
           <w:lang w:val="en-GB"/>
         </w:rPr>
-        <w:t>ting Iteration 1, Meeting 1:</w:t>
+        <w:t>ting Iteration 2</w:t>
+      </w:r>
+      <w:r>
+        <w:rPr>
+          <w:lang w:val="en-GB"/>
+        </w:rPr>
+        <w:t>, Meeting 1:</w:t>
       </w:r>
     </w:p>
     <w:p>
@@ -36,10 +42,7 @@
         </w:numPr>
       </w:pPr>
       <w:r>
-        <w:t xml:space="preserve">Was </w:t>
-      </w:r>
-      <w:r>
-        <w:t>habe ich seit dem letzten Daily Scrum getan?</w:t>
+        <w:t>Was habe ich seit dem letzten Daily Scrum getan?</w:t>
       </w:r>
     </w:p>
     <w:p>
@@ -47,7 +50,7 @@
         <w:ind w:left="360"/>
       </w:pPr>
       <w:r>
-        <w:t>Zu den Aufgaben committed, Programmierungen zu den Aufgaben, Sprint Plan erstellt,  Sprint Planning</w:t>
+        <w:t>Sprint Planning, Versionsprobleme debugged, Aufgaben bearbeitet</w:t>
       </w:r>
     </w:p>
     <w:p>
@@ -67,7 +70,7 @@
         <w:ind w:firstLine="360"/>
       </w:pPr>
       <w:r>
-        <w:t>Programmierungen zu den Aufgaben fertigstellen, Statusbericht abgeben</w:t>
+        <w:t>Versionsprobleme beheben, Aufgaben fertigstellen</w:t>
       </w:r>
     </w:p>
     <w:p>
@@ -79,10 +82,7 @@
         </w:numPr>
       </w:pPr>
       <w:r>
-        <w:t>Was hat mich bei der Arbeit behindert</w:t>
-      </w:r>
-      <w:r>
-        <w:t> </w:t>
+        <w:t>Was hat mich bei der Arbeit behindert </w:t>
       </w:r>
       <w:r>
         <w:rPr>
@@ -100,12 +100,11 @@
         <w:ind w:left="360"/>
       </w:pPr>
       <w:r>
-        <w:t>„Neuland“ des Internet-Buttons, Einarbeiten des Starter-Kits, Anfangsprobleme mit GIT mit Eclipse</w:t>
-      </w:r>
-    </w:p>
-    <w:p>
-      <w:pPr>
-        <w:ind w:firstLine="360"/>
+        <w:t>Versionsprobleme/Konflikte zb. Mit der .gitignore Datei</w:t>
+      </w:r>
+    </w:p>
+    <w:p>
+      <w:pPr>
         <w:rPr>
           <w:lang w:val="en-GB"/>
         </w:rPr>
@@ -120,13 +119,13 @@
         <w:rPr>
           <w:lang w:val="en-GB"/>
         </w:rPr>
-        <w:t>e</w:t>
+        <w:t>eting Iteration 2</w:t>
       </w:r>
       <w:r>
         <w:rPr>
           <w:lang w:val="en-GB"/>
         </w:rPr>
-        <w:t>ting Iteration 1, Meeting 2</w:t>
+        <w:t>, Meeting 2</w:t>
       </w:r>
       <w:r>
         <w:rPr>
@@ -152,7 +151,7 @@
         <w:ind w:firstLine="360"/>
       </w:pPr>
       <w:r>
-        <w:t>Programmiergen der Aufgaben/Stories</w:t>
+        <w:t>Versionsprobleme debugged/behoben, Aufgaben fertiggestellt</w:t>
       </w:r>
     </w:p>
     <w:p>
@@ -171,6 +170,9 @@
       <w:r>
         <w:t>Nächste Iteration starten</w:t>
       </w:r>
+      <w:r>
+        <w:t>, vorher absprechen</w:t>
+      </w:r>
     </w:p>
     <w:p>
       <w:pPr>
@@ -196,13 +198,21 @@
     </w:p>
     <w:p>
       <w:pPr>
-        <w:ind w:firstLine="360"/>
-      </w:pPr>
+        <w:ind w:left="360"/>
+      </w:pPr>
+      <w:r>
+        <w:t>Versionsprobleme/Konflikte zb. Mit der .gitignore Datei</w:t>
+      </w:r>
+      <w:r>
+        <w:t>, GIT</w:t>
+      </w:r>
       <w:bookmarkStart w:id="0" w:name="_GoBack"/>
       <w:bookmarkEnd w:id="0"/>
-      <w:r>
-        <w:t>-</w:t>
-      </w:r>
+    </w:p>
+    <w:p>
+      <w:pPr>
+        <w:ind w:firstLine="360"/>
+      </w:pPr>
     </w:p>
     <w:sectPr>
       <w:pgSz w:w="11906" w:h="16838"/>

</xml_diff>